<commit_message>
Ihneritance Other Operation Added
</commit_message>
<xml_diff>
--- a/06_OOPS/2_Inheritance/All_Inheritance.docx
+++ b/06_OOPS/2_Inheritance/All_Inheritance.docx
@@ -710,6 +710,7 @@
       <w:r>
         <w:rPr>
           <w:noProof/>
+          <w:lang w:bidi="hi-IN"/>
         </w:rPr>
         <w:drawing>
           <wp:inline distT="0" distB="0" distL="0" distR="0" wp14:anchorId="27695404" wp14:editId="0EC8DCEC">
@@ -1241,8 +1242,6 @@
           <w:szCs w:val="30"/>
         </w:rPr>
       </w:pPr>
-      <w:bookmarkStart w:id="0" w:name="_GoBack"/>
-      <w:bookmarkEnd w:id="0"/>
       <w:r>
         <w:rPr>
           <w:rFonts w:ascii="Arial" w:eastAsia="Times New Roman" w:hAnsi="Arial" w:cs="Arial"/>
@@ -11972,14 +11971,1988 @@
     </w:p>
     <w:p>
       <w:pPr>
-        <w:spacing w:after="0" w:line="240" w:lineRule="auto"/>
-        <w:rPr>
-          <w:rFonts w:ascii="Arial" w:eastAsia="Times New Roman" w:hAnsi="Arial" w:cs="Arial"/>
-          <w:color w:val="343434"/>
-          <w:sz w:val="30"/>
-          <w:szCs w:val="30"/>
-        </w:rPr>
-      </w:pPr>
+        <w:rPr>
+          <w:rFonts w:ascii="Arial" w:eastAsia="Times New Roman" w:hAnsi="Arial" w:cs="Arial"/>
+          <w:color w:val="343434"/>
+          <w:sz w:val="30"/>
+          <w:szCs w:val="30"/>
+        </w:rPr>
+      </w:pPr>
+      <w:r>
+        <w:rPr>
+          <w:rFonts w:ascii="Arial" w:eastAsia="Times New Roman" w:hAnsi="Arial" w:cs="Arial"/>
+          <w:color w:val="343434"/>
+          <w:sz w:val="30"/>
+          <w:szCs w:val="30"/>
+        </w:rPr>
+        <w:br w:type="page"/>
+      </w:r>
+    </w:p>
+    <w:p>
+      <w:pPr>
+        <w:shd w:val="clear" w:color="auto" w:fill="FFFFFF"/>
+        <w:spacing w:after="0"/>
+        <w:rPr>
+          <w:rFonts w:ascii="Arial" w:eastAsia="Times New Roman" w:hAnsi="Arial" w:cs="Arial"/>
+          <w:color w:val="000000"/>
+          <w:sz w:val="30"/>
+          <w:szCs w:val="30"/>
+          <w:lang w:bidi="hi-IN"/>
+        </w:rPr>
+      </w:pPr>
+      <w:proofErr w:type="gramStart"/>
+      <w:r>
+        <w:rPr>
+          <w:rFonts w:ascii="Arial" w:eastAsia="Times New Roman" w:hAnsi="Arial" w:cs="Arial"/>
+          <w:color w:val="8000FF"/>
+          <w:sz w:val="30"/>
+          <w:szCs w:val="30"/>
+          <w:lang w:bidi="hi-IN"/>
+        </w:rPr>
+        <w:lastRenderedPageBreak/>
+        <w:t>class</w:t>
+      </w:r>
+      <w:proofErr w:type="gramEnd"/>
+      <w:r>
+        <w:rPr>
+          <w:rFonts w:ascii="Arial" w:eastAsia="Times New Roman" w:hAnsi="Arial" w:cs="Arial"/>
+          <w:color w:val="000000"/>
+          <w:sz w:val="30"/>
+          <w:szCs w:val="30"/>
+          <w:lang w:bidi="hi-IN"/>
+        </w:rPr>
+        <w:t xml:space="preserve"> A</w:t>
+      </w:r>
+    </w:p>
+    <w:p>
+      <w:pPr>
+        <w:shd w:val="clear" w:color="auto" w:fill="FFFFFF"/>
+        <w:spacing w:after="0"/>
+        <w:rPr>
+          <w:rFonts w:ascii="Arial" w:eastAsia="Times New Roman" w:hAnsi="Arial" w:cs="Arial"/>
+          <w:color w:val="000000"/>
+          <w:sz w:val="30"/>
+          <w:szCs w:val="30"/>
+          <w:lang w:bidi="hi-IN"/>
+        </w:rPr>
+      </w:pPr>
+      <w:r>
+        <w:rPr>
+          <w:rFonts w:ascii="Arial" w:eastAsia="Times New Roman" w:hAnsi="Arial" w:cs="Arial"/>
+          <w:b/>
+          <w:bCs/>
+          <w:color w:val="000080"/>
+          <w:sz w:val="30"/>
+          <w:szCs w:val="30"/>
+          <w:lang w:bidi="hi-IN"/>
+        </w:rPr>
+        <w:t>{</w:t>
+      </w:r>
+    </w:p>
+    <w:p>
+      <w:pPr>
+        <w:shd w:val="clear" w:color="auto" w:fill="FFFFFF"/>
+        <w:spacing w:after="0"/>
+        <w:rPr>
+          <w:rFonts w:ascii="Arial" w:eastAsia="Times New Roman" w:hAnsi="Arial" w:cs="Arial"/>
+          <w:color w:val="000000"/>
+          <w:sz w:val="30"/>
+          <w:szCs w:val="30"/>
+          <w:lang w:bidi="hi-IN"/>
+        </w:rPr>
+      </w:pPr>
+      <w:r>
+        <w:rPr>
+          <w:rFonts w:ascii="Arial" w:eastAsia="Times New Roman" w:hAnsi="Arial" w:cs="Arial"/>
+          <w:color w:val="000000"/>
+          <w:sz w:val="30"/>
+          <w:szCs w:val="30"/>
+          <w:lang w:bidi="hi-IN"/>
+        </w:rPr>
+        <w:t xml:space="preserve">    </w:t>
+      </w:r>
+      <w:proofErr w:type="gramStart"/>
+      <w:r>
+        <w:rPr>
+          <w:rFonts w:ascii="Arial" w:eastAsia="Times New Roman" w:hAnsi="Arial" w:cs="Arial"/>
+          <w:color w:val="8000FF"/>
+          <w:sz w:val="30"/>
+          <w:szCs w:val="30"/>
+          <w:lang w:bidi="hi-IN"/>
+        </w:rPr>
+        <w:t>int</w:t>
+      </w:r>
+      <w:proofErr w:type="gramEnd"/>
+      <w:r>
+        <w:rPr>
+          <w:rFonts w:ascii="Arial" w:eastAsia="Times New Roman" w:hAnsi="Arial" w:cs="Arial"/>
+          <w:color w:val="000000"/>
+          <w:sz w:val="30"/>
+          <w:szCs w:val="30"/>
+          <w:lang w:bidi="hi-IN"/>
+        </w:rPr>
+        <w:t xml:space="preserve"> x </w:t>
+      </w:r>
+      <w:r>
+        <w:rPr>
+          <w:rFonts w:ascii="Arial" w:eastAsia="Times New Roman" w:hAnsi="Arial" w:cs="Arial"/>
+          <w:b/>
+          <w:bCs/>
+          <w:color w:val="000080"/>
+          <w:sz w:val="30"/>
+          <w:szCs w:val="30"/>
+          <w:lang w:bidi="hi-IN"/>
+        </w:rPr>
+        <w:t>=</w:t>
+      </w:r>
+      <w:r>
+        <w:rPr>
+          <w:rFonts w:ascii="Arial" w:eastAsia="Times New Roman" w:hAnsi="Arial" w:cs="Arial"/>
+          <w:color w:val="000000"/>
+          <w:sz w:val="30"/>
+          <w:szCs w:val="30"/>
+          <w:lang w:bidi="hi-IN"/>
+        </w:rPr>
+        <w:t xml:space="preserve"> </w:t>
+      </w:r>
+      <w:r>
+        <w:rPr>
+          <w:rFonts w:ascii="Arial" w:eastAsia="Times New Roman" w:hAnsi="Arial" w:cs="Arial"/>
+          <w:color w:val="FF8000"/>
+          <w:sz w:val="30"/>
+          <w:szCs w:val="30"/>
+          <w:lang w:bidi="hi-IN"/>
+        </w:rPr>
+        <w:t>30</w:t>
+      </w:r>
+      <w:r>
+        <w:rPr>
+          <w:rFonts w:ascii="Arial" w:eastAsia="Times New Roman" w:hAnsi="Arial" w:cs="Arial"/>
+          <w:b/>
+          <w:bCs/>
+          <w:color w:val="000080"/>
+          <w:sz w:val="30"/>
+          <w:szCs w:val="30"/>
+          <w:lang w:bidi="hi-IN"/>
+        </w:rPr>
+        <w:t>;</w:t>
+      </w:r>
+    </w:p>
+    <w:p>
+      <w:pPr>
+        <w:shd w:val="clear" w:color="auto" w:fill="FFFFFF"/>
+        <w:spacing w:after="0"/>
+        <w:rPr>
+          <w:rFonts w:ascii="Arial" w:eastAsia="Times New Roman" w:hAnsi="Arial" w:cs="Arial"/>
+          <w:color w:val="000000"/>
+          <w:sz w:val="30"/>
+          <w:szCs w:val="30"/>
+          <w:lang w:bidi="hi-IN"/>
+        </w:rPr>
+      </w:pPr>
+      <w:r>
+        <w:rPr>
+          <w:rFonts w:ascii="Arial" w:eastAsia="Times New Roman" w:hAnsi="Arial" w:cs="Arial"/>
+          <w:b/>
+          <w:bCs/>
+          <w:color w:val="000080"/>
+          <w:sz w:val="30"/>
+          <w:szCs w:val="30"/>
+          <w:lang w:bidi="hi-IN"/>
+        </w:rPr>
+        <w:t>}</w:t>
+      </w:r>
+    </w:p>
+    <w:p>
+      <w:pPr>
+        <w:shd w:val="clear" w:color="auto" w:fill="FFFFFF"/>
+        <w:spacing w:after="0"/>
+        <w:rPr>
+          <w:rFonts w:ascii="Arial" w:eastAsia="Times New Roman" w:hAnsi="Arial" w:cs="Arial"/>
+          <w:color w:val="000000"/>
+          <w:sz w:val="30"/>
+          <w:szCs w:val="30"/>
+          <w:lang w:bidi="hi-IN"/>
+        </w:rPr>
+      </w:pPr>
+    </w:p>
+    <w:p>
+      <w:pPr>
+        <w:shd w:val="clear" w:color="auto" w:fill="FFFFFF"/>
+        <w:spacing w:after="0"/>
+        <w:rPr>
+          <w:rFonts w:ascii="Arial" w:eastAsia="Times New Roman" w:hAnsi="Arial" w:cs="Arial"/>
+          <w:color w:val="000000"/>
+          <w:sz w:val="30"/>
+          <w:szCs w:val="30"/>
+          <w:lang w:bidi="hi-IN"/>
+        </w:rPr>
+      </w:pPr>
+      <w:proofErr w:type="gramStart"/>
+      <w:r>
+        <w:rPr>
+          <w:rFonts w:ascii="Arial" w:eastAsia="Times New Roman" w:hAnsi="Arial" w:cs="Arial"/>
+          <w:color w:val="8000FF"/>
+          <w:sz w:val="30"/>
+          <w:szCs w:val="30"/>
+          <w:lang w:bidi="hi-IN"/>
+        </w:rPr>
+        <w:t>class</w:t>
+      </w:r>
+      <w:proofErr w:type="gramEnd"/>
+      <w:r>
+        <w:rPr>
+          <w:rFonts w:ascii="Arial" w:eastAsia="Times New Roman" w:hAnsi="Arial" w:cs="Arial"/>
+          <w:color w:val="000000"/>
+          <w:sz w:val="30"/>
+          <w:szCs w:val="30"/>
+          <w:lang w:bidi="hi-IN"/>
+        </w:rPr>
+        <w:t xml:space="preserve"> B </w:t>
+      </w:r>
+      <w:r>
+        <w:rPr>
+          <w:rFonts w:ascii="Arial" w:eastAsia="Times New Roman" w:hAnsi="Arial" w:cs="Arial"/>
+          <w:b/>
+          <w:bCs/>
+          <w:color w:val="0000FF"/>
+          <w:sz w:val="30"/>
+          <w:szCs w:val="30"/>
+          <w:lang w:bidi="hi-IN"/>
+        </w:rPr>
+        <w:t>extends</w:t>
+      </w:r>
+      <w:r>
+        <w:rPr>
+          <w:rFonts w:ascii="Arial" w:eastAsia="Times New Roman" w:hAnsi="Arial" w:cs="Arial"/>
+          <w:color w:val="000000"/>
+          <w:sz w:val="30"/>
+          <w:szCs w:val="30"/>
+          <w:lang w:bidi="hi-IN"/>
+        </w:rPr>
+        <w:t xml:space="preserve"> A</w:t>
+      </w:r>
+    </w:p>
+    <w:p>
+      <w:pPr>
+        <w:shd w:val="clear" w:color="auto" w:fill="FFFFFF"/>
+        <w:spacing w:after="0"/>
+        <w:rPr>
+          <w:rFonts w:ascii="Arial" w:eastAsia="Times New Roman" w:hAnsi="Arial" w:cs="Arial"/>
+          <w:color w:val="000000"/>
+          <w:sz w:val="30"/>
+          <w:szCs w:val="30"/>
+          <w:lang w:bidi="hi-IN"/>
+        </w:rPr>
+      </w:pPr>
+      <w:r>
+        <w:rPr>
+          <w:rFonts w:ascii="Arial" w:eastAsia="Times New Roman" w:hAnsi="Arial" w:cs="Arial"/>
+          <w:b/>
+          <w:bCs/>
+          <w:color w:val="000080"/>
+          <w:sz w:val="30"/>
+          <w:szCs w:val="30"/>
+          <w:lang w:bidi="hi-IN"/>
+        </w:rPr>
+        <w:t>{</w:t>
+      </w:r>
+    </w:p>
+    <w:p>
+      <w:pPr>
+        <w:shd w:val="clear" w:color="auto" w:fill="FFFFFF"/>
+        <w:spacing w:after="0"/>
+        <w:rPr>
+          <w:rFonts w:ascii="Arial" w:eastAsia="Times New Roman" w:hAnsi="Arial" w:cs="Arial"/>
+          <w:color w:val="000000"/>
+          <w:sz w:val="30"/>
+          <w:szCs w:val="30"/>
+          <w:lang w:bidi="hi-IN"/>
+        </w:rPr>
+      </w:pPr>
+      <w:r>
+        <w:rPr>
+          <w:rFonts w:ascii="Arial" w:eastAsia="Times New Roman" w:hAnsi="Arial" w:cs="Arial"/>
+          <w:color w:val="000000"/>
+          <w:sz w:val="30"/>
+          <w:szCs w:val="30"/>
+          <w:lang w:bidi="hi-IN"/>
+        </w:rPr>
+        <w:t xml:space="preserve">    </w:t>
+      </w:r>
+      <w:proofErr w:type="gramStart"/>
+      <w:r>
+        <w:rPr>
+          <w:rFonts w:ascii="Arial" w:eastAsia="Times New Roman" w:hAnsi="Arial" w:cs="Arial"/>
+          <w:color w:val="8000FF"/>
+          <w:sz w:val="30"/>
+          <w:szCs w:val="30"/>
+          <w:lang w:bidi="hi-IN"/>
+        </w:rPr>
+        <w:t>int</w:t>
+      </w:r>
+      <w:proofErr w:type="gramEnd"/>
+      <w:r>
+        <w:rPr>
+          <w:rFonts w:ascii="Arial" w:eastAsia="Times New Roman" w:hAnsi="Arial" w:cs="Arial"/>
+          <w:color w:val="000000"/>
+          <w:sz w:val="30"/>
+          <w:szCs w:val="30"/>
+          <w:lang w:bidi="hi-IN"/>
+        </w:rPr>
+        <w:t xml:space="preserve"> x </w:t>
+      </w:r>
+      <w:r>
+        <w:rPr>
+          <w:rFonts w:ascii="Arial" w:eastAsia="Times New Roman" w:hAnsi="Arial" w:cs="Arial"/>
+          <w:b/>
+          <w:bCs/>
+          <w:color w:val="000080"/>
+          <w:sz w:val="30"/>
+          <w:szCs w:val="30"/>
+          <w:lang w:bidi="hi-IN"/>
+        </w:rPr>
+        <w:t>=</w:t>
+      </w:r>
+      <w:r>
+        <w:rPr>
+          <w:rFonts w:ascii="Arial" w:eastAsia="Times New Roman" w:hAnsi="Arial" w:cs="Arial"/>
+          <w:color w:val="000000"/>
+          <w:sz w:val="30"/>
+          <w:szCs w:val="30"/>
+          <w:lang w:bidi="hi-IN"/>
+        </w:rPr>
+        <w:t xml:space="preserve"> </w:t>
+      </w:r>
+      <w:r>
+        <w:rPr>
+          <w:rFonts w:ascii="Arial" w:eastAsia="Times New Roman" w:hAnsi="Arial" w:cs="Arial"/>
+          <w:color w:val="FF8000"/>
+          <w:sz w:val="30"/>
+          <w:szCs w:val="30"/>
+          <w:lang w:bidi="hi-IN"/>
+        </w:rPr>
+        <w:t>20</w:t>
+      </w:r>
+      <w:r>
+        <w:rPr>
+          <w:rFonts w:ascii="Arial" w:eastAsia="Times New Roman" w:hAnsi="Arial" w:cs="Arial"/>
+          <w:b/>
+          <w:bCs/>
+          <w:color w:val="000080"/>
+          <w:sz w:val="30"/>
+          <w:szCs w:val="30"/>
+          <w:lang w:bidi="hi-IN"/>
+        </w:rPr>
+        <w:t>;</w:t>
+      </w:r>
+    </w:p>
+    <w:p>
+      <w:pPr>
+        <w:shd w:val="clear" w:color="auto" w:fill="FFFFFF"/>
+        <w:spacing w:after="0"/>
+        <w:rPr>
+          <w:rFonts w:ascii="Arial" w:eastAsia="Times New Roman" w:hAnsi="Arial" w:cs="Arial"/>
+          <w:color w:val="000000"/>
+          <w:sz w:val="30"/>
+          <w:szCs w:val="30"/>
+          <w:lang w:bidi="hi-IN"/>
+        </w:rPr>
+      </w:pPr>
+      <w:r>
+        <w:rPr>
+          <w:rFonts w:ascii="Arial" w:eastAsia="Times New Roman" w:hAnsi="Arial" w:cs="Arial"/>
+          <w:color w:val="000000"/>
+          <w:sz w:val="30"/>
+          <w:szCs w:val="30"/>
+          <w:lang w:bidi="hi-IN"/>
+        </w:rPr>
+        <w:t xml:space="preserve">    </w:t>
+      </w:r>
+      <w:proofErr w:type="gramStart"/>
+      <w:r>
+        <w:rPr>
+          <w:rFonts w:ascii="Arial" w:eastAsia="Times New Roman" w:hAnsi="Arial" w:cs="Arial"/>
+          <w:color w:val="8000FF"/>
+          <w:sz w:val="30"/>
+          <w:szCs w:val="30"/>
+          <w:lang w:bidi="hi-IN"/>
+        </w:rPr>
+        <w:t>void</w:t>
+      </w:r>
+      <w:proofErr w:type="gramEnd"/>
+      <w:r>
+        <w:rPr>
+          <w:rFonts w:ascii="Arial" w:eastAsia="Times New Roman" w:hAnsi="Arial" w:cs="Arial"/>
+          <w:color w:val="000000"/>
+          <w:sz w:val="30"/>
+          <w:szCs w:val="30"/>
+          <w:lang w:bidi="hi-IN"/>
+        </w:rPr>
+        <w:t xml:space="preserve"> show</w:t>
+      </w:r>
+      <w:r>
+        <w:rPr>
+          <w:rFonts w:ascii="Arial" w:eastAsia="Times New Roman" w:hAnsi="Arial" w:cs="Arial"/>
+          <w:b/>
+          <w:bCs/>
+          <w:color w:val="000080"/>
+          <w:sz w:val="30"/>
+          <w:szCs w:val="30"/>
+          <w:lang w:bidi="hi-IN"/>
+        </w:rPr>
+        <w:t>()</w:t>
+      </w:r>
+    </w:p>
+    <w:p>
+      <w:pPr>
+        <w:shd w:val="clear" w:color="auto" w:fill="FFFFFF"/>
+        <w:spacing w:after="0"/>
+        <w:rPr>
+          <w:rFonts w:ascii="Arial" w:eastAsia="Times New Roman" w:hAnsi="Arial" w:cs="Arial"/>
+          <w:color w:val="000000"/>
+          <w:sz w:val="30"/>
+          <w:szCs w:val="30"/>
+          <w:lang w:bidi="hi-IN"/>
+        </w:rPr>
+      </w:pPr>
+      <w:r>
+        <w:rPr>
+          <w:rFonts w:ascii="Arial" w:eastAsia="Times New Roman" w:hAnsi="Arial" w:cs="Arial"/>
+          <w:color w:val="000000"/>
+          <w:sz w:val="30"/>
+          <w:szCs w:val="30"/>
+          <w:lang w:bidi="hi-IN"/>
+        </w:rPr>
+        <w:t xml:space="preserve">    </w:t>
+      </w:r>
+      <w:r>
+        <w:rPr>
+          <w:rFonts w:ascii="Arial" w:eastAsia="Times New Roman" w:hAnsi="Arial" w:cs="Arial"/>
+          <w:b/>
+          <w:bCs/>
+          <w:color w:val="000080"/>
+          <w:sz w:val="30"/>
+          <w:szCs w:val="30"/>
+          <w:lang w:bidi="hi-IN"/>
+        </w:rPr>
+        <w:t>{</w:t>
+      </w:r>
+    </w:p>
+    <w:p>
+      <w:pPr>
+        <w:shd w:val="clear" w:color="auto" w:fill="FFFFFF"/>
+        <w:spacing w:after="0"/>
+        <w:rPr>
+          <w:rFonts w:ascii="Arial" w:eastAsia="Times New Roman" w:hAnsi="Arial" w:cs="Arial"/>
+          <w:color w:val="000000"/>
+          <w:sz w:val="30"/>
+          <w:szCs w:val="30"/>
+          <w:lang w:bidi="hi-IN"/>
+        </w:rPr>
+      </w:pPr>
+      <w:r>
+        <w:rPr>
+          <w:rFonts w:ascii="Arial" w:eastAsia="Times New Roman" w:hAnsi="Arial" w:cs="Arial"/>
+          <w:color w:val="000000"/>
+          <w:sz w:val="30"/>
+          <w:szCs w:val="30"/>
+          <w:lang w:bidi="hi-IN"/>
+        </w:rPr>
+        <w:t xml:space="preserve">        </w:t>
+      </w:r>
+      <w:proofErr w:type="gramStart"/>
+      <w:r>
+        <w:rPr>
+          <w:rFonts w:ascii="Arial" w:eastAsia="Times New Roman" w:hAnsi="Arial" w:cs="Arial"/>
+          <w:color w:val="8000FF"/>
+          <w:sz w:val="30"/>
+          <w:szCs w:val="30"/>
+          <w:lang w:bidi="hi-IN"/>
+        </w:rPr>
+        <w:t>int</w:t>
+      </w:r>
+      <w:proofErr w:type="gramEnd"/>
+      <w:r>
+        <w:rPr>
+          <w:rFonts w:ascii="Arial" w:eastAsia="Times New Roman" w:hAnsi="Arial" w:cs="Arial"/>
+          <w:color w:val="000000"/>
+          <w:sz w:val="30"/>
+          <w:szCs w:val="30"/>
+          <w:lang w:bidi="hi-IN"/>
+        </w:rPr>
+        <w:t xml:space="preserve"> x </w:t>
+      </w:r>
+      <w:r>
+        <w:rPr>
+          <w:rFonts w:ascii="Arial" w:eastAsia="Times New Roman" w:hAnsi="Arial" w:cs="Arial"/>
+          <w:b/>
+          <w:bCs/>
+          <w:color w:val="000080"/>
+          <w:sz w:val="30"/>
+          <w:szCs w:val="30"/>
+          <w:lang w:bidi="hi-IN"/>
+        </w:rPr>
+        <w:t>=</w:t>
+      </w:r>
+      <w:r>
+        <w:rPr>
+          <w:rFonts w:ascii="Arial" w:eastAsia="Times New Roman" w:hAnsi="Arial" w:cs="Arial"/>
+          <w:color w:val="000000"/>
+          <w:sz w:val="30"/>
+          <w:szCs w:val="30"/>
+          <w:lang w:bidi="hi-IN"/>
+        </w:rPr>
+        <w:t xml:space="preserve"> </w:t>
+      </w:r>
+      <w:r>
+        <w:rPr>
+          <w:rFonts w:ascii="Arial" w:eastAsia="Times New Roman" w:hAnsi="Arial" w:cs="Arial"/>
+          <w:color w:val="FF8000"/>
+          <w:sz w:val="30"/>
+          <w:szCs w:val="30"/>
+          <w:lang w:bidi="hi-IN"/>
+        </w:rPr>
+        <w:t>10</w:t>
+      </w:r>
+      <w:r>
+        <w:rPr>
+          <w:rFonts w:ascii="Arial" w:eastAsia="Times New Roman" w:hAnsi="Arial" w:cs="Arial"/>
+          <w:b/>
+          <w:bCs/>
+          <w:color w:val="000080"/>
+          <w:sz w:val="30"/>
+          <w:szCs w:val="30"/>
+          <w:lang w:bidi="hi-IN"/>
+        </w:rPr>
+        <w:t>;</w:t>
+      </w:r>
+    </w:p>
+    <w:p>
+      <w:pPr>
+        <w:shd w:val="clear" w:color="auto" w:fill="FFFFFF"/>
+        <w:spacing w:after="0"/>
+        <w:rPr>
+          <w:rFonts w:ascii="Arial" w:eastAsia="Times New Roman" w:hAnsi="Arial" w:cs="Arial"/>
+          <w:color w:val="000000"/>
+          <w:sz w:val="30"/>
+          <w:szCs w:val="30"/>
+          <w:lang w:bidi="hi-IN"/>
+        </w:rPr>
+      </w:pPr>
+      <w:r>
+        <w:rPr>
+          <w:rFonts w:ascii="Arial" w:eastAsia="Times New Roman" w:hAnsi="Arial" w:cs="Arial"/>
+          <w:color w:val="000000"/>
+          <w:sz w:val="30"/>
+          <w:szCs w:val="30"/>
+          <w:lang w:bidi="hi-IN"/>
+        </w:rPr>
+        <w:t>        System</w:t>
+      </w:r>
+      <w:r>
+        <w:rPr>
+          <w:rFonts w:ascii="Arial" w:eastAsia="Times New Roman" w:hAnsi="Arial" w:cs="Arial"/>
+          <w:b/>
+          <w:bCs/>
+          <w:color w:val="000080"/>
+          <w:sz w:val="30"/>
+          <w:szCs w:val="30"/>
+          <w:lang w:bidi="hi-IN"/>
+        </w:rPr>
+        <w:t>.</w:t>
+      </w:r>
+      <w:r>
+        <w:rPr>
+          <w:rFonts w:ascii="Arial" w:eastAsia="Times New Roman" w:hAnsi="Arial" w:cs="Arial"/>
+          <w:color w:val="000000"/>
+          <w:sz w:val="30"/>
+          <w:szCs w:val="30"/>
+          <w:lang w:bidi="hi-IN"/>
+        </w:rPr>
+        <w:t>out</w:t>
+      </w:r>
+      <w:r>
+        <w:rPr>
+          <w:rFonts w:ascii="Arial" w:eastAsia="Times New Roman" w:hAnsi="Arial" w:cs="Arial"/>
+          <w:b/>
+          <w:bCs/>
+          <w:color w:val="000080"/>
+          <w:sz w:val="30"/>
+          <w:szCs w:val="30"/>
+          <w:lang w:bidi="hi-IN"/>
+        </w:rPr>
+        <w:t>.</w:t>
+      </w:r>
+      <w:r>
+        <w:rPr>
+          <w:rFonts w:ascii="Arial" w:eastAsia="Times New Roman" w:hAnsi="Arial" w:cs="Arial"/>
+          <w:color w:val="000000"/>
+          <w:sz w:val="30"/>
+          <w:szCs w:val="30"/>
+          <w:lang w:bidi="hi-IN"/>
+        </w:rPr>
+        <w:t>println</w:t>
+      </w:r>
+      <w:r>
+        <w:rPr>
+          <w:rFonts w:ascii="Arial" w:eastAsia="Times New Roman" w:hAnsi="Arial" w:cs="Arial"/>
+          <w:b/>
+          <w:bCs/>
+          <w:color w:val="000080"/>
+          <w:sz w:val="30"/>
+          <w:szCs w:val="30"/>
+          <w:lang w:bidi="hi-IN"/>
+        </w:rPr>
+        <w:t>(</w:t>
+      </w:r>
+      <w:r>
+        <w:rPr>
+          <w:rFonts w:ascii="Arial" w:eastAsia="Times New Roman" w:hAnsi="Arial" w:cs="Arial"/>
+          <w:color w:val="000000"/>
+          <w:sz w:val="30"/>
+          <w:szCs w:val="30"/>
+          <w:lang w:bidi="hi-IN"/>
+        </w:rPr>
+        <w:t>x</w:t>
+      </w:r>
+      <w:r>
+        <w:rPr>
+          <w:rFonts w:ascii="Arial" w:eastAsia="Times New Roman" w:hAnsi="Arial" w:cs="Arial"/>
+          <w:b/>
+          <w:bCs/>
+          <w:color w:val="000080"/>
+          <w:sz w:val="30"/>
+          <w:szCs w:val="30"/>
+          <w:lang w:bidi="hi-IN"/>
+        </w:rPr>
+        <w:t>);</w:t>
+      </w:r>
+    </w:p>
+    <w:p>
+      <w:pPr>
+        <w:shd w:val="clear" w:color="auto" w:fill="FFFFFF"/>
+        <w:spacing w:after="0"/>
+        <w:rPr>
+          <w:rFonts w:ascii="Arial" w:eastAsia="Times New Roman" w:hAnsi="Arial" w:cs="Arial"/>
+          <w:color w:val="000000"/>
+          <w:sz w:val="30"/>
+          <w:szCs w:val="30"/>
+          <w:lang w:bidi="hi-IN"/>
+        </w:rPr>
+      </w:pPr>
+      <w:r>
+        <w:rPr>
+          <w:rFonts w:ascii="Arial" w:eastAsia="Times New Roman" w:hAnsi="Arial" w:cs="Arial"/>
+          <w:color w:val="000000"/>
+          <w:sz w:val="30"/>
+          <w:szCs w:val="30"/>
+          <w:lang w:bidi="hi-IN"/>
+        </w:rPr>
+        <w:t xml:space="preserve">        </w:t>
+      </w:r>
+      <w:proofErr w:type="gramStart"/>
+      <w:r>
+        <w:rPr>
+          <w:rFonts w:ascii="Arial" w:eastAsia="Times New Roman" w:hAnsi="Arial" w:cs="Arial"/>
+          <w:color w:val="000000"/>
+          <w:sz w:val="30"/>
+          <w:szCs w:val="30"/>
+          <w:lang w:bidi="hi-IN"/>
+        </w:rPr>
+        <w:t>System</w:t>
+      </w:r>
+      <w:r>
+        <w:rPr>
+          <w:rFonts w:ascii="Arial" w:eastAsia="Times New Roman" w:hAnsi="Arial" w:cs="Arial"/>
+          <w:b/>
+          <w:bCs/>
+          <w:color w:val="000080"/>
+          <w:sz w:val="30"/>
+          <w:szCs w:val="30"/>
+          <w:lang w:bidi="hi-IN"/>
+        </w:rPr>
+        <w:t>.</w:t>
+      </w:r>
+      <w:r>
+        <w:rPr>
+          <w:rFonts w:ascii="Arial" w:eastAsia="Times New Roman" w:hAnsi="Arial" w:cs="Arial"/>
+          <w:color w:val="000000"/>
+          <w:sz w:val="30"/>
+          <w:szCs w:val="30"/>
+          <w:lang w:bidi="hi-IN"/>
+        </w:rPr>
+        <w:t>out</w:t>
+      </w:r>
+      <w:r>
+        <w:rPr>
+          <w:rFonts w:ascii="Arial" w:eastAsia="Times New Roman" w:hAnsi="Arial" w:cs="Arial"/>
+          <w:b/>
+          <w:bCs/>
+          <w:color w:val="000080"/>
+          <w:sz w:val="30"/>
+          <w:szCs w:val="30"/>
+          <w:lang w:bidi="hi-IN"/>
+        </w:rPr>
+        <w:t>.</w:t>
+      </w:r>
+      <w:r>
+        <w:rPr>
+          <w:rFonts w:ascii="Arial" w:eastAsia="Times New Roman" w:hAnsi="Arial" w:cs="Arial"/>
+          <w:color w:val="000000"/>
+          <w:sz w:val="30"/>
+          <w:szCs w:val="30"/>
+          <w:lang w:bidi="hi-IN"/>
+        </w:rPr>
+        <w:t>println</w:t>
+      </w:r>
+      <w:r>
+        <w:rPr>
+          <w:rFonts w:ascii="Arial" w:eastAsia="Times New Roman" w:hAnsi="Arial" w:cs="Arial"/>
+          <w:b/>
+          <w:bCs/>
+          <w:color w:val="000080"/>
+          <w:sz w:val="30"/>
+          <w:szCs w:val="30"/>
+          <w:lang w:bidi="hi-IN"/>
+        </w:rPr>
+        <w:t>(</w:t>
+      </w:r>
+      <w:proofErr w:type="gramEnd"/>
+      <w:r>
+        <w:rPr>
+          <w:rFonts w:ascii="Arial" w:eastAsia="Times New Roman" w:hAnsi="Arial" w:cs="Arial"/>
+          <w:b/>
+          <w:bCs/>
+          <w:color w:val="0000FF"/>
+          <w:sz w:val="30"/>
+          <w:szCs w:val="30"/>
+          <w:lang w:bidi="hi-IN"/>
+        </w:rPr>
+        <w:t>this</w:t>
+      </w:r>
+      <w:r>
+        <w:rPr>
+          <w:rFonts w:ascii="Arial" w:eastAsia="Times New Roman" w:hAnsi="Arial" w:cs="Arial"/>
+          <w:b/>
+          <w:bCs/>
+          <w:color w:val="000080"/>
+          <w:sz w:val="30"/>
+          <w:szCs w:val="30"/>
+          <w:lang w:bidi="hi-IN"/>
+        </w:rPr>
+        <w:t>.</w:t>
+      </w:r>
+      <w:r>
+        <w:rPr>
+          <w:rFonts w:ascii="Arial" w:eastAsia="Times New Roman" w:hAnsi="Arial" w:cs="Arial"/>
+          <w:color w:val="000000"/>
+          <w:sz w:val="30"/>
+          <w:szCs w:val="30"/>
+          <w:lang w:bidi="hi-IN"/>
+        </w:rPr>
+        <w:t>x</w:t>
+      </w:r>
+      <w:r>
+        <w:rPr>
+          <w:rFonts w:ascii="Arial" w:eastAsia="Times New Roman" w:hAnsi="Arial" w:cs="Arial"/>
+          <w:b/>
+          <w:bCs/>
+          <w:color w:val="000080"/>
+          <w:sz w:val="30"/>
+          <w:szCs w:val="30"/>
+          <w:lang w:bidi="hi-IN"/>
+        </w:rPr>
+        <w:t>);</w:t>
+      </w:r>
+    </w:p>
+    <w:p>
+      <w:pPr>
+        <w:shd w:val="clear" w:color="auto" w:fill="FFFFFF"/>
+        <w:spacing w:after="0"/>
+        <w:rPr>
+          <w:rFonts w:ascii="Arial" w:eastAsia="Times New Roman" w:hAnsi="Arial" w:cs="Arial"/>
+          <w:color w:val="000000"/>
+          <w:sz w:val="30"/>
+          <w:szCs w:val="30"/>
+          <w:lang w:bidi="hi-IN"/>
+        </w:rPr>
+      </w:pPr>
+      <w:r>
+        <w:rPr>
+          <w:rFonts w:ascii="Arial" w:eastAsia="Times New Roman" w:hAnsi="Arial" w:cs="Arial"/>
+          <w:color w:val="000000"/>
+          <w:sz w:val="30"/>
+          <w:szCs w:val="30"/>
+          <w:lang w:bidi="hi-IN"/>
+        </w:rPr>
+        <w:t xml:space="preserve">        </w:t>
+      </w:r>
+      <w:proofErr w:type="gramStart"/>
+      <w:r>
+        <w:rPr>
+          <w:rFonts w:ascii="Arial" w:eastAsia="Times New Roman" w:hAnsi="Arial" w:cs="Arial"/>
+          <w:color w:val="000000"/>
+          <w:sz w:val="30"/>
+          <w:szCs w:val="30"/>
+          <w:lang w:bidi="hi-IN"/>
+        </w:rPr>
+        <w:t>System</w:t>
+      </w:r>
+      <w:r>
+        <w:rPr>
+          <w:rFonts w:ascii="Arial" w:eastAsia="Times New Roman" w:hAnsi="Arial" w:cs="Arial"/>
+          <w:b/>
+          <w:bCs/>
+          <w:color w:val="000080"/>
+          <w:sz w:val="30"/>
+          <w:szCs w:val="30"/>
+          <w:lang w:bidi="hi-IN"/>
+        </w:rPr>
+        <w:t>.</w:t>
+      </w:r>
+      <w:r>
+        <w:rPr>
+          <w:rFonts w:ascii="Arial" w:eastAsia="Times New Roman" w:hAnsi="Arial" w:cs="Arial"/>
+          <w:color w:val="000000"/>
+          <w:sz w:val="30"/>
+          <w:szCs w:val="30"/>
+          <w:lang w:bidi="hi-IN"/>
+        </w:rPr>
+        <w:t>out</w:t>
+      </w:r>
+      <w:r>
+        <w:rPr>
+          <w:rFonts w:ascii="Arial" w:eastAsia="Times New Roman" w:hAnsi="Arial" w:cs="Arial"/>
+          <w:b/>
+          <w:bCs/>
+          <w:color w:val="000080"/>
+          <w:sz w:val="30"/>
+          <w:szCs w:val="30"/>
+          <w:lang w:bidi="hi-IN"/>
+        </w:rPr>
+        <w:t>.</w:t>
+      </w:r>
+      <w:r>
+        <w:rPr>
+          <w:rFonts w:ascii="Arial" w:eastAsia="Times New Roman" w:hAnsi="Arial" w:cs="Arial"/>
+          <w:color w:val="000000"/>
+          <w:sz w:val="30"/>
+          <w:szCs w:val="30"/>
+          <w:lang w:bidi="hi-IN"/>
+        </w:rPr>
+        <w:t>println</w:t>
+      </w:r>
+      <w:r>
+        <w:rPr>
+          <w:rFonts w:ascii="Arial" w:eastAsia="Times New Roman" w:hAnsi="Arial" w:cs="Arial"/>
+          <w:b/>
+          <w:bCs/>
+          <w:color w:val="000080"/>
+          <w:sz w:val="30"/>
+          <w:szCs w:val="30"/>
+          <w:lang w:bidi="hi-IN"/>
+        </w:rPr>
+        <w:t>(</w:t>
+      </w:r>
+      <w:proofErr w:type="spellStart"/>
+      <w:proofErr w:type="gramEnd"/>
+      <w:r>
+        <w:rPr>
+          <w:rFonts w:ascii="Arial" w:eastAsia="Times New Roman" w:hAnsi="Arial" w:cs="Arial"/>
+          <w:b/>
+          <w:bCs/>
+          <w:color w:val="0000FF"/>
+          <w:sz w:val="30"/>
+          <w:szCs w:val="30"/>
+          <w:lang w:bidi="hi-IN"/>
+        </w:rPr>
+        <w:t>super</w:t>
+      </w:r>
+      <w:r>
+        <w:rPr>
+          <w:rFonts w:ascii="Arial" w:eastAsia="Times New Roman" w:hAnsi="Arial" w:cs="Arial"/>
+          <w:b/>
+          <w:bCs/>
+          <w:color w:val="000080"/>
+          <w:sz w:val="30"/>
+          <w:szCs w:val="30"/>
+          <w:lang w:bidi="hi-IN"/>
+        </w:rPr>
+        <w:t>.</w:t>
+      </w:r>
+      <w:r>
+        <w:rPr>
+          <w:rFonts w:ascii="Arial" w:eastAsia="Times New Roman" w:hAnsi="Arial" w:cs="Arial"/>
+          <w:color w:val="000000"/>
+          <w:sz w:val="30"/>
+          <w:szCs w:val="30"/>
+          <w:lang w:bidi="hi-IN"/>
+        </w:rPr>
+        <w:t>x</w:t>
+      </w:r>
+      <w:proofErr w:type="spellEnd"/>
+      <w:r>
+        <w:rPr>
+          <w:rFonts w:ascii="Arial" w:eastAsia="Times New Roman" w:hAnsi="Arial" w:cs="Arial"/>
+          <w:b/>
+          <w:bCs/>
+          <w:color w:val="000080"/>
+          <w:sz w:val="30"/>
+          <w:szCs w:val="30"/>
+          <w:lang w:bidi="hi-IN"/>
+        </w:rPr>
+        <w:t>);</w:t>
+      </w:r>
+    </w:p>
+    <w:p>
+      <w:pPr>
+        <w:shd w:val="clear" w:color="auto" w:fill="FFFFFF"/>
+        <w:spacing w:after="0"/>
+        <w:rPr>
+          <w:rFonts w:ascii="Arial" w:eastAsia="Times New Roman" w:hAnsi="Arial" w:cs="Arial"/>
+          <w:color w:val="000000"/>
+          <w:sz w:val="30"/>
+          <w:szCs w:val="30"/>
+          <w:lang w:bidi="hi-IN"/>
+        </w:rPr>
+      </w:pPr>
+      <w:r>
+        <w:rPr>
+          <w:rFonts w:ascii="Arial" w:eastAsia="Times New Roman" w:hAnsi="Arial" w:cs="Arial"/>
+          <w:color w:val="000000"/>
+          <w:sz w:val="30"/>
+          <w:szCs w:val="30"/>
+          <w:lang w:bidi="hi-IN"/>
+        </w:rPr>
+        <w:t xml:space="preserve">        </w:t>
+      </w:r>
+      <w:proofErr w:type="gramStart"/>
+      <w:r>
+        <w:rPr>
+          <w:rFonts w:ascii="Arial" w:eastAsia="Times New Roman" w:hAnsi="Arial" w:cs="Arial"/>
+          <w:color w:val="000000"/>
+          <w:sz w:val="30"/>
+          <w:szCs w:val="30"/>
+          <w:lang w:bidi="hi-IN"/>
+        </w:rPr>
+        <w:t>show2</w:t>
+      </w:r>
+      <w:r>
+        <w:rPr>
+          <w:rFonts w:ascii="Arial" w:eastAsia="Times New Roman" w:hAnsi="Arial" w:cs="Arial"/>
+          <w:b/>
+          <w:bCs/>
+          <w:color w:val="000080"/>
+          <w:sz w:val="30"/>
+          <w:szCs w:val="30"/>
+          <w:lang w:bidi="hi-IN"/>
+        </w:rPr>
+        <w:t>(</w:t>
+      </w:r>
+      <w:proofErr w:type="gramEnd"/>
+      <w:r>
+        <w:rPr>
+          <w:rFonts w:ascii="Arial" w:eastAsia="Times New Roman" w:hAnsi="Arial" w:cs="Arial"/>
+          <w:b/>
+          <w:bCs/>
+          <w:color w:val="000080"/>
+          <w:sz w:val="30"/>
+          <w:szCs w:val="30"/>
+          <w:lang w:bidi="hi-IN"/>
+        </w:rPr>
+        <w:t>);</w:t>
+      </w:r>
+    </w:p>
+    <w:p>
+      <w:pPr>
+        <w:shd w:val="clear" w:color="auto" w:fill="FFFFFF"/>
+        <w:spacing w:after="0"/>
+        <w:rPr>
+          <w:rFonts w:ascii="Arial" w:eastAsia="Times New Roman" w:hAnsi="Arial" w:cs="Arial"/>
+          <w:color w:val="000000"/>
+          <w:sz w:val="30"/>
+          <w:szCs w:val="30"/>
+          <w:lang w:bidi="hi-IN"/>
+        </w:rPr>
+      </w:pPr>
+      <w:r>
+        <w:rPr>
+          <w:rFonts w:ascii="Arial" w:eastAsia="Times New Roman" w:hAnsi="Arial" w:cs="Arial"/>
+          <w:color w:val="000000"/>
+          <w:sz w:val="30"/>
+          <w:szCs w:val="30"/>
+          <w:lang w:bidi="hi-IN"/>
+        </w:rPr>
+        <w:t xml:space="preserve">    </w:t>
+      </w:r>
+      <w:r>
+        <w:rPr>
+          <w:rFonts w:ascii="Arial" w:eastAsia="Times New Roman" w:hAnsi="Arial" w:cs="Arial"/>
+          <w:b/>
+          <w:bCs/>
+          <w:color w:val="000080"/>
+          <w:sz w:val="30"/>
+          <w:szCs w:val="30"/>
+          <w:lang w:bidi="hi-IN"/>
+        </w:rPr>
+        <w:t>}</w:t>
+      </w:r>
+    </w:p>
+    <w:p>
+      <w:pPr>
+        <w:shd w:val="clear" w:color="auto" w:fill="FFFFFF"/>
+        <w:spacing w:after="0"/>
+        <w:rPr>
+          <w:rFonts w:ascii="Arial" w:eastAsia="Times New Roman" w:hAnsi="Arial" w:cs="Arial"/>
+          <w:color w:val="000000"/>
+          <w:sz w:val="30"/>
+          <w:szCs w:val="30"/>
+          <w:lang w:bidi="hi-IN"/>
+        </w:rPr>
+      </w:pPr>
+      <w:r>
+        <w:rPr>
+          <w:rFonts w:ascii="Arial" w:eastAsia="Times New Roman" w:hAnsi="Arial" w:cs="Arial"/>
+          <w:color w:val="000000"/>
+          <w:sz w:val="30"/>
+          <w:szCs w:val="30"/>
+          <w:lang w:bidi="hi-IN"/>
+        </w:rPr>
+        <w:t xml:space="preserve">    </w:t>
+      </w:r>
+      <w:proofErr w:type="gramStart"/>
+      <w:r>
+        <w:rPr>
+          <w:rFonts w:ascii="Arial" w:eastAsia="Times New Roman" w:hAnsi="Arial" w:cs="Arial"/>
+          <w:color w:val="8000FF"/>
+          <w:sz w:val="30"/>
+          <w:szCs w:val="30"/>
+          <w:lang w:bidi="hi-IN"/>
+        </w:rPr>
+        <w:t>void</w:t>
+      </w:r>
+      <w:proofErr w:type="gramEnd"/>
+      <w:r>
+        <w:rPr>
+          <w:rFonts w:ascii="Arial" w:eastAsia="Times New Roman" w:hAnsi="Arial" w:cs="Arial"/>
+          <w:color w:val="000000"/>
+          <w:sz w:val="30"/>
+          <w:szCs w:val="30"/>
+          <w:lang w:bidi="hi-IN"/>
+        </w:rPr>
+        <w:t xml:space="preserve"> show2</w:t>
+      </w:r>
+      <w:r>
+        <w:rPr>
+          <w:rFonts w:ascii="Arial" w:eastAsia="Times New Roman" w:hAnsi="Arial" w:cs="Arial"/>
+          <w:b/>
+          <w:bCs/>
+          <w:color w:val="000080"/>
+          <w:sz w:val="30"/>
+          <w:szCs w:val="30"/>
+          <w:lang w:bidi="hi-IN"/>
+        </w:rPr>
+        <w:t>()</w:t>
+      </w:r>
+    </w:p>
+    <w:p>
+      <w:pPr>
+        <w:shd w:val="clear" w:color="auto" w:fill="FFFFFF"/>
+        <w:spacing w:after="0"/>
+        <w:rPr>
+          <w:rFonts w:ascii="Arial" w:eastAsia="Times New Roman" w:hAnsi="Arial" w:cs="Arial"/>
+          <w:color w:val="000000"/>
+          <w:sz w:val="30"/>
+          <w:szCs w:val="30"/>
+          <w:lang w:bidi="hi-IN"/>
+        </w:rPr>
+      </w:pPr>
+      <w:r>
+        <w:rPr>
+          <w:rFonts w:ascii="Arial" w:eastAsia="Times New Roman" w:hAnsi="Arial" w:cs="Arial"/>
+          <w:color w:val="000000"/>
+          <w:sz w:val="30"/>
+          <w:szCs w:val="30"/>
+          <w:lang w:bidi="hi-IN"/>
+        </w:rPr>
+        <w:t xml:space="preserve">    </w:t>
+      </w:r>
+      <w:r>
+        <w:rPr>
+          <w:rFonts w:ascii="Arial" w:eastAsia="Times New Roman" w:hAnsi="Arial" w:cs="Arial"/>
+          <w:b/>
+          <w:bCs/>
+          <w:color w:val="000080"/>
+          <w:sz w:val="30"/>
+          <w:szCs w:val="30"/>
+          <w:lang w:bidi="hi-IN"/>
+        </w:rPr>
+        <w:t>{</w:t>
+      </w:r>
+    </w:p>
+    <w:p>
+      <w:pPr>
+        <w:shd w:val="clear" w:color="auto" w:fill="FFFFFF"/>
+        <w:spacing w:after="0"/>
+        <w:rPr>
+          <w:rFonts w:ascii="Arial" w:eastAsia="Times New Roman" w:hAnsi="Arial" w:cs="Arial"/>
+          <w:color w:val="000000"/>
+          <w:sz w:val="30"/>
+          <w:szCs w:val="30"/>
+          <w:lang w:bidi="hi-IN"/>
+        </w:rPr>
+      </w:pPr>
+      <w:r>
+        <w:rPr>
+          <w:rFonts w:ascii="Arial" w:eastAsia="Times New Roman" w:hAnsi="Arial" w:cs="Arial"/>
+          <w:color w:val="000000"/>
+          <w:sz w:val="30"/>
+          <w:szCs w:val="30"/>
+          <w:lang w:bidi="hi-IN"/>
+        </w:rPr>
+        <w:t xml:space="preserve">        </w:t>
+      </w:r>
+      <w:proofErr w:type="gramStart"/>
+      <w:r>
+        <w:rPr>
+          <w:rFonts w:ascii="Arial" w:eastAsia="Times New Roman" w:hAnsi="Arial" w:cs="Arial"/>
+          <w:color w:val="000000"/>
+          <w:sz w:val="30"/>
+          <w:szCs w:val="30"/>
+          <w:lang w:bidi="hi-IN"/>
+        </w:rPr>
+        <w:t>System</w:t>
+      </w:r>
+      <w:r>
+        <w:rPr>
+          <w:rFonts w:ascii="Arial" w:eastAsia="Times New Roman" w:hAnsi="Arial" w:cs="Arial"/>
+          <w:b/>
+          <w:bCs/>
+          <w:color w:val="000080"/>
+          <w:sz w:val="30"/>
+          <w:szCs w:val="30"/>
+          <w:lang w:bidi="hi-IN"/>
+        </w:rPr>
+        <w:t>.</w:t>
+      </w:r>
+      <w:r>
+        <w:rPr>
+          <w:rFonts w:ascii="Arial" w:eastAsia="Times New Roman" w:hAnsi="Arial" w:cs="Arial"/>
+          <w:color w:val="000000"/>
+          <w:sz w:val="30"/>
+          <w:szCs w:val="30"/>
+          <w:lang w:bidi="hi-IN"/>
+        </w:rPr>
+        <w:t>out</w:t>
+      </w:r>
+      <w:r>
+        <w:rPr>
+          <w:rFonts w:ascii="Arial" w:eastAsia="Times New Roman" w:hAnsi="Arial" w:cs="Arial"/>
+          <w:b/>
+          <w:bCs/>
+          <w:color w:val="000080"/>
+          <w:sz w:val="30"/>
+          <w:szCs w:val="30"/>
+          <w:lang w:bidi="hi-IN"/>
+        </w:rPr>
+        <w:t>.</w:t>
+      </w:r>
+      <w:r>
+        <w:rPr>
+          <w:rFonts w:ascii="Arial" w:eastAsia="Times New Roman" w:hAnsi="Arial" w:cs="Arial"/>
+          <w:color w:val="000000"/>
+          <w:sz w:val="30"/>
+          <w:szCs w:val="30"/>
+          <w:lang w:bidi="hi-IN"/>
+        </w:rPr>
+        <w:t>println</w:t>
+      </w:r>
+      <w:r>
+        <w:rPr>
+          <w:rFonts w:ascii="Arial" w:eastAsia="Times New Roman" w:hAnsi="Arial" w:cs="Arial"/>
+          <w:b/>
+          <w:bCs/>
+          <w:color w:val="000080"/>
+          <w:sz w:val="30"/>
+          <w:szCs w:val="30"/>
+          <w:lang w:bidi="hi-IN"/>
+        </w:rPr>
+        <w:t>(</w:t>
+      </w:r>
+      <w:proofErr w:type="spellStart"/>
+      <w:proofErr w:type="gramEnd"/>
+      <w:r>
+        <w:rPr>
+          <w:rFonts w:ascii="Arial" w:eastAsia="Times New Roman" w:hAnsi="Arial" w:cs="Arial"/>
+          <w:b/>
+          <w:bCs/>
+          <w:color w:val="0000FF"/>
+          <w:sz w:val="30"/>
+          <w:szCs w:val="30"/>
+          <w:lang w:bidi="hi-IN"/>
+        </w:rPr>
+        <w:t>super</w:t>
+      </w:r>
+      <w:r>
+        <w:rPr>
+          <w:rFonts w:ascii="Arial" w:eastAsia="Times New Roman" w:hAnsi="Arial" w:cs="Arial"/>
+          <w:b/>
+          <w:bCs/>
+          <w:color w:val="000080"/>
+          <w:sz w:val="30"/>
+          <w:szCs w:val="30"/>
+          <w:lang w:bidi="hi-IN"/>
+        </w:rPr>
+        <w:t>.</w:t>
+      </w:r>
+      <w:r>
+        <w:rPr>
+          <w:rFonts w:ascii="Arial" w:eastAsia="Times New Roman" w:hAnsi="Arial" w:cs="Arial"/>
+          <w:color w:val="000000"/>
+          <w:sz w:val="30"/>
+          <w:szCs w:val="30"/>
+          <w:lang w:bidi="hi-IN"/>
+        </w:rPr>
+        <w:t>x</w:t>
+      </w:r>
+      <w:proofErr w:type="spellEnd"/>
+      <w:r>
+        <w:rPr>
+          <w:rFonts w:ascii="Arial" w:eastAsia="Times New Roman" w:hAnsi="Arial" w:cs="Arial"/>
+          <w:b/>
+          <w:bCs/>
+          <w:color w:val="000080"/>
+          <w:sz w:val="30"/>
+          <w:szCs w:val="30"/>
+          <w:lang w:bidi="hi-IN"/>
+        </w:rPr>
+        <w:t>);</w:t>
+      </w:r>
+    </w:p>
+    <w:p>
+      <w:pPr>
+        <w:shd w:val="clear" w:color="auto" w:fill="FFFFFF"/>
+        <w:spacing w:after="0"/>
+        <w:rPr>
+          <w:rFonts w:ascii="Arial" w:eastAsia="Times New Roman" w:hAnsi="Arial" w:cs="Arial"/>
+          <w:color w:val="000000"/>
+          <w:sz w:val="30"/>
+          <w:szCs w:val="30"/>
+          <w:lang w:bidi="hi-IN"/>
+        </w:rPr>
+      </w:pPr>
+      <w:r>
+        <w:rPr>
+          <w:rFonts w:ascii="Arial" w:eastAsia="Times New Roman" w:hAnsi="Arial" w:cs="Arial"/>
+          <w:color w:val="000000"/>
+          <w:sz w:val="30"/>
+          <w:szCs w:val="30"/>
+          <w:lang w:bidi="hi-IN"/>
+        </w:rPr>
+        <w:t xml:space="preserve">    </w:t>
+      </w:r>
+      <w:r>
+        <w:rPr>
+          <w:rFonts w:ascii="Arial" w:eastAsia="Times New Roman" w:hAnsi="Arial" w:cs="Arial"/>
+          <w:b/>
+          <w:bCs/>
+          <w:color w:val="000080"/>
+          <w:sz w:val="30"/>
+          <w:szCs w:val="30"/>
+          <w:lang w:bidi="hi-IN"/>
+        </w:rPr>
+        <w:t>}</w:t>
+      </w:r>
+    </w:p>
+    <w:p>
+      <w:pPr>
+        <w:shd w:val="clear" w:color="auto" w:fill="FFFFFF"/>
+        <w:spacing w:after="0"/>
+        <w:rPr>
+          <w:rFonts w:ascii="Arial" w:eastAsia="Times New Roman" w:hAnsi="Arial" w:cs="Arial"/>
+          <w:color w:val="000000"/>
+          <w:sz w:val="30"/>
+          <w:szCs w:val="30"/>
+          <w:lang w:bidi="hi-IN"/>
+        </w:rPr>
+      </w:pPr>
+      <w:r>
+        <w:rPr>
+          <w:rFonts w:ascii="Arial" w:eastAsia="Times New Roman" w:hAnsi="Arial" w:cs="Arial"/>
+          <w:b/>
+          <w:bCs/>
+          <w:color w:val="000080"/>
+          <w:sz w:val="30"/>
+          <w:szCs w:val="30"/>
+          <w:lang w:bidi="hi-IN"/>
+        </w:rPr>
+        <w:t>}</w:t>
+      </w:r>
+    </w:p>
+    <w:p>
+      <w:pPr>
+        <w:shd w:val="clear" w:color="auto" w:fill="FFFFFF"/>
+        <w:spacing w:after="0"/>
+        <w:rPr>
+          <w:rFonts w:ascii="Arial" w:eastAsia="Times New Roman" w:hAnsi="Arial" w:cs="Arial"/>
+          <w:color w:val="000000"/>
+          <w:sz w:val="30"/>
+          <w:szCs w:val="30"/>
+          <w:lang w:bidi="hi-IN"/>
+        </w:rPr>
+      </w:pPr>
+    </w:p>
+    <w:p>
+      <w:pPr>
+        <w:shd w:val="clear" w:color="auto" w:fill="FFFFFF"/>
+        <w:spacing w:after="0"/>
+        <w:rPr>
+          <w:rFonts w:ascii="Arial" w:eastAsia="Times New Roman" w:hAnsi="Arial" w:cs="Arial"/>
+          <w:color w:val="000000"/>
+          <w:sz w:val="30"/>
+          <w:szCs w:val="30"/>
+          <w:lang w:bidi="hi-IN"/>
+        </w:rPr>
+      </w:pPr>
+      <w:proofErr w:type="gramStart"/>
+      <w:r>
+        <w:rPr>
+          <w:rFonts w:ascii="Arial" w:eastAsia="Times New Roman" w:hAnsi="Arial" w:cs="Arial"/>
+          <w:color w:val="8000FF"/>
+          <w:sz w:val="30"/>
+          <w:szCs w:val="30"/>
+          <w:lang w:bidi="hi-IN"/>
+        </w:rPr>
+        <w:t>class</w:t>
+      </w:r>
+      <w:proofErr w:type="gramEnd"/>
+      <w:r>
+        <w:rPr>
+          <w:rFonts w:ascii="Arial" w:eastAsia="Times New Roman" w:hAnsi="Arial" w:cs="Arial"/>
+          <w:color w:val="000000"/>
+          <w:sz w:val="30"/>
+          <w:szCs w:val="30"/>
+          <w:lang w:bidi="hi-IN"/>
+        </w:rPr>
+        <w:t xml:space="preserve"> Q11_This_And_Super</w:t>
+      </w:r>
+    </w:p>
+    <w:p>
+      <w:pPr>
+        <w:shd w:val="clear" w:color="auto" w:fill="FFFFFF"/>
+        <w:spacing w:after="0"/>
+        <w:rPr>
+          <w:rFonts w:ascii="Arial" w:eastAsia="Times New Roman" w:hAnsi="Arial" w:cs="Arial"/>
+          <w:color w:val="000000"/>
+          <w:sz w:val="30"/>
+          <w:szCs w:val="30"/>
+          <w:lang w:bidi="hi-IN"/>
+        </w:rPr>
+      </w:pPr>
+      <w:r>
+        <w:rPr>
+          <w:rFonts w:ascii="Arial" w:eastAsia="Times New Roman" w:hAnsi="Arial" w:cs="Arial"/>
+          <w:b/>
+          <w:bCs/>
+          <w:color w:val="000080"/>
+          <w:sz w:val="30"/>
+          <w:szCs w:val="30"/>
+          <w:lang w:bidi="hi-IN"/>
+        </w:rPr>
+        <w:t>{</w:t>
+      </w:r>
+    </w:p>
+    <w:p>
+      <w:pPr>
+        <w:shd w:val="clear" w:color="auto" w:fill="FFFFFF"/>
+        <w:spacing w:after="0"/>
+        <w:rPr>
+          <w:rFonts w:ascii="Arial" w:eastAsia="Times New Roman" w:hAnsi="Arial" w:cs="Arial"/>
+          <w:color w:val="000000"/>
+          <w:sz w:val="30"/>
+          <w:szCs w:val="30"/>
+          <w:lang w:bidi="hi-IN"/>
+        </w:rPr>
+      </w:pPr>
+      <w:r>
+        <w:rPr>
+          <w:rFonts w:ascii="Arial" w:eastAsia="Times New Roman" w:hAnsi="Arial" w:cs="Arial"/>
+          <w:color w:val="000000"/>
+          <w:sz w:val="30"/>
+          <w:szCs w:val="30"/>
+          <w:lang w:bidi="hi-IN"/>
+        </w:rPr>
+        <w:t xml:space="preserve">    </w:t>
+      </w:r>
+      <w:proofErr w:type="gramStart"/>
+      <w:r>
+        <w:rPr>
+          <w:rFonts w:ascii="Arial" w:eastAsia="Times New Roman" w:hAnsi="Arial" w:cs="Arial"/>
+          <w:color w:val="8000FF"/>
+          <w:sz w:val="30"/>
+          <w:szCs w:val="30"/>
+          <w:lang w:bidi="hi-IN"/>
+        </w:rPr>
+        <w:t>public</w:t>
+      </w:r>
+      <w:proofErr w:type="gramEnd"/>
+      <w:r>
+        <w:rPr>
+          <w:rFonts w:ascii="Arial" w:eastAsia="Times New Roman" w:hAnsi="Arial" w:cs="Arial"/>
+          <w:color w:val="000000"/>
+          <w:sz w:val="30"/>
+          <w:szCs w:val="30"/>
+          <w:lang w:bidi="hi-IN"/>
+        </w:rPr>
+        <w:t xml:space="preserve"> </w:t>
+      </w:r>
+      <w:r>
+        <w:rPr>
+          <w:rFonts w:ascii="Arial" w:eastAsia="Times New Roman" w:hAnsi="Arial" w:cs="Arial"/>
+          <w:color w:val="8000FF"/>
+          <w:sz w:val="30"/>
+          <w:szCs w:val="30"/>
+          <w:lang w:bidi="hi-IN"/>
+        </w:rPr>
+        <w:t>static</w:t>
+      </w:r>
+      <w:r>
+        <w:rPr>
+          <w:rFonts w:ascii="Arial" w:eastAsia="Times New Roman" w:hAnsi="Arial" w:cs="Arial"/>
+          <w:color w:val="000000"/>
+          <w:sz w:val="30"/>
+          <w:szCs w:val="30"/>
+          <w:lang w:bidi="hi-IN"/>
+        </w:rPr>
+        <w:t xml:space="preserve"> </w:t>
+      </w:r>
+      <w:r>
+        <w:rPr>
+          <w:rFonts w:ascii="Arial" w:eastAsia="Times New Roman" w:hAnsi="Arial" w:cs="Arial"/>
+          <w:color w:val="8000FF"/>
+          <w:sz w:val="30"/>
+          <w:szCs w:val="30"/>
+          <w:lang w:bidi="hi-IN"/>
+        </w:rPr>
+        <w:t>void</w:t>
+      </w:r>
+      <w:r>
+        <w:rPr>
+          <w:rFonts w:ascii="Arial" w:eastAsia="Times New Roman" w:hAnsi="Arial" w:cs="Arial"/>
+          <w:color w:val="000000"/>
+          <w:sz w:val="30"/>
+          <w:szCs w:val="30"/>
+          <w:lang w:bidi="hi-IN"/>
+        </w:rPr>
+        <w:t xml:space="preserve"> main</w:t>
+      </w:r>
+      <w:r>
+        <w:rPr>
+          <w:rFonts w:ascii="Arial" w:eastAsia="Times New Roman" w:hAnsi="Arial" w:cs="Arial"/>
+          <w:b/>
+          <w:bCs/>
+          <w:color w:val="000080"/>
+          <w:sz w:val="30"/>
+          <w:szCs w:val="30"/>
+          <w:lang w:bidi="hi-IN"/>
+        </w:rPr>
+        <w:t>(</w:t>
+      </w:r>
+      <w:r>
+        <w:rPr>
+          <w:rFonts w:ascii="Arial" w:eastAsia="Times New Roman" w:hAnsi="Arial" w:cs="Arial"/>
+          <w:color w:val="000000"/>
+          <w:sz w:val="30"/>
+          <w:szCs w:val="30"/>
+          <w:lang w:bidi="hi-IN"/>
+        </w:rPr>
+        <w:t>String args</w:t>
+      </w:r>
+      <w:r>
+        <w:rPr>
+          <w:rFonts w:ascii="Arial" w:eastAsia="Times New Roman" w:hAnsi="Arial" w:cs="Arial"/>
+          <w:b/>
+          <w:bCs/>
+          <w:color w:val="000080"/>
+          <w:sz w:val="30"/>
+          <w:szCs w:val="30"/>
+          <w:lang w:bidi="hi-IN"/>
+        </w:rPr>
+        <w:t>[])</w:t>
+      </w:r>
+    </w:p>
+    <w:p>
+      <w:pPr>
+        <w:shd w:val="clear" w:color="auto" w:fill="FFFFFF"/>
+        <w:spacing w:after="0"/>
+        <w:rPr>
+          <w:rFonts w:ascii="Arial" w:eastAsia="Times New Roman" w:hAnsi="Arial" w:cs="Arial"/>
+          <w:color w:val="000000"/>
+          <w:sz w:val="30"/>
+          <w:szCs w:val="30"/>
+          <w:lang w:bidi="hi-IN"/>
+        </w:rPr>
+      </w:pPr>
+      <w:r>
+        <w:rPr>
+          <w:rFonts w:ascii="Arial" w:eastAsia="Times New Roman" w:hAnsi="Arial" w:cs="Arial"/>
+          <w:color w:val="000000"/>
+          <w:sz w:val="30"/>
+          <w:szCs w:val="30"/>
+          <w:lang w:bidi="hi-IN"/>
+        </w:rPr>
+        <w:t xml:space="preserve">    </w:t>
+      </w:r>
+      <w:r>
+        <w:rPr>
+          <w:rFonts w:ascii="Arial" w:eastAsia="Times New Roman" w:hAnsi="Arial" w:cs="Arial"/>
+          <w:b/>
+          <w:bCs/>
+          <w:color w:val="000080"/>
+          <w:sz w:val="30"/>
+          <w:szCs w:val="30"/>
+          <w:lang w:bidi="hi-IN"/>
+        </w:rPr>
+        <w:t>{</w:t>
+      </w:r>
+    </w:p>
+    <w:p>
+      <w:pPr>
+        <w:shd w:val="clear" w:color="auto" w:fill="FFFFFF"/>
+        <w:spacing w:after="0"/>
+        <w:rPr>
+          <w:rFonts w:ascii="Arial" w:eastAsia="Times New Roman" w:hAnsi="Arial" w:cs="Arial"/>
+          <w:color w:val="000000"/>
+          <w:sz w:val="30"/>
+          <w:szCs w:val="30"/>
+          <w:lang w:bidi="hi-IN"/>
+        </w:rPr>
+      </w:pPr>
+      <w:r>
+        <w:rPr>
+          <w:rFonts w:ascii="Arial" w:eastAsia="Times New Roman" w:hAnsi="Arial" w:cs="Arial"/>
+          <w:color w:val="000000"/>
+          <w:sz w:val="30"/>
+          <w:szCs w:val="30"/>
+          <w:lang w:bidi="hi-IN"/>
+        </w:rPr>
+        <w:t xml:space="preserve">        B </w:t>
+      </w:r>
+      <w:proofErr w:type="spellStart"/>
+      <w:r>
+        <w:rPr>
+          <w:rFonts w:ascii="Arial" w:eastAsia="Times New Roman" w:hAnsi="Arial" w:cs="Arial"/>
+          <w:color w:val="000000"/>
+          <w:sz w:val="30"/>
+          <w:szCs w:val="30"/>
+          <w:lang w:bidi="hi-IN"/>
+        </w:rPr>
+        <w:t>b</w:t>
+      </w:r>
+      <w:proofErr w:type="spellEnd"/>
+      <w:r>
+        <w:rPr>
+          <w:rFonts w:ascii="Arial" w:eastAsia="Times New Roman" w:hAnsi="Arial" w:cs="Arial"/>
+          <w:color w:val="000000"/>
+          <w:sz w:val="30"/>
+          <w:szCs w:val="30"/>
+          <w:lang w:bidi="hi-IN"/>
+        </w:rPr>
+        <w:t xml:space="preserve"> </w:t>
+      </w:r>
+      <w:r>
+        <w:rPr>
+          <w:rFonts w:ascii="Arial" w:eastAsia="Times New Roman" w:hAnsi="Arial" w:cs="Arial"/>
+          <w:b/>
+          <w:bCs/>
+          <w:color w:val="000080"/>
+          <w:sz w:val="30"/>
+          <w:szCs w:val="30"/>
+          <w:lang w:bidi="hi-IN"/>
+        </w:rPr>
+        <w:t>=</w:t>
+      </w:r>
+      <w:r>
+        <w:rPr>
+          <w:rFonts w:ascii="Arial" w:eastAsia="Times New Roman" w:hAnsi="Arial" w:cs="Arial"/>
+          <w:color w:val="000000"/>
+          <w:sz w:val="30"/>
+          <w:szCs w:val="30"/>
+          <w:lang w:bidi="hi-IN"/>
+        </w:rPr>
+        <w:t xml:space="preserve"> </w:t>
+      </w:r>
+      <w:r>
+        <w:rPr>
+          <w:rFonts w:ascii="Arial" w:eastAsia="Times New Roman" w:hAnsi="Arial" w:cs="Arial"/>
+          <w:b/>
+          <w:bCs/>
+          <w:color w:val="0000FF"/>
+          <w:sz w:val="30"/>
+          <w:szCs w:val="30"/>
+          <w:lang w:bidi="hi-IN"/>
+        </w:rPr>
+        <w:t>new</w:t>
+      </w:r>
+      <w:r>
+        <w:rPr>
+          <w:rFonts w:ascii="Arial" w:eastAsia="Times New Roman" w:hAnsi="Arial" w:cs="Arial"/>
+          <w:color w:val="000000"/>
+          <w:sz w:val="30"/>
+          <w:szCs w:val="30"/>
+          <w:lang w:bidi="hi-IN"/>
+        </w:rPr>
+        <w:t xml:space="preserve"> </w:t>
+      </w:r>
+      <w:proofErr w:type="gramStart"/>
+      <w:r>
+        <w:rPr>
+          <w:rFonts w:ascii="Arial" w:eastAsia="Times New Roman" w:hAnsi="Arial" w:cs="Arial"/>
+          <w:color w:val="000000"/>
+          <w:sz w:val="30"/>
+          <w:szCs w:val="30"/>
+          <w:lang w:bidi="hi-IN"/>
+        </w:rPr>
+        <w:t>B</w:t>
+      </w:r>
+      <w:r>
+        <w:rPr>
+          <w:rFonts w:ascii="Arial" w:eastAsia="Times New Roman" w:hAnsi="Arial" w:cs="Arial"/>
+          <w:b/>
+          <w:bCs/>
+          <w:color w:val="000080"/>
+          <w:sz w:val="30"/>
+          <w:szCs w:val="30"/>
+          <w:lang w:bidi="hi-IN"/>
+        </w:rPr>
+        <w:t>(</w:t>
+      </w:r>
+      <w:proofErr w:type="gramEnd"/>
+      <w:r>
+        <w:rPr>
+          <w:rFonts w:ascii="Arial" w:eastAsia="Times New Roman" w:hAnsi="Arial" w:cs="Arial"/>
+          <w:b/>
+          <w:bCs/>
+          <w:color w:val="000080"/>
+          <w:sz w:val="30"/>
+          <w:szCs w:val="30"/>
+          <w:lang w:bidi="hi-IN"/>
+        </w:rPr>
+        <w:t>);</w:t>
+      </w:r>
+    </w:p>
+    <w:p>
+      <w:pPr>
+        <w:shd w:val="clear" w:color="auto" w:fill="FFFFFF"/>
+        <w:spacing w:after="0"/>
+        <w:rPr>
+          <w:rFonts w:ascii="Arial" w:eastAsia="Times New Roman" w:hAnsi="Arial" w:cs="Arial"/>
+          <w:color w:val="000000"/>
+          <w:sz w:val="30"/>
+          <w:szCs w:val="30"/>
+          <w:lang w:bidi="hi-IN"/>
+        </w:rPr>
+      </w:pPr>
+      <w:r>
+        <w:rPr>
+          <w:rFonts w:ascii="Arial" w:eastAsia="Times New Roman" w:hAnsi="Arial" w:cs="Arial"/>
+          <w:color w:val="000000"/>
+          <w:sz w:val="30"/>
+          <w:szCs w:val="30"/>
+          <w:lang w:bidi="hi-IN"/>
+        </w:rPr>
+        <w:t xml:space="preserve">        </w:t>
+      </w:r>
+    </w:p>
+    <w:p>
+      <w:pPr>
+        <w:shd w:val="clear" w:color="auto" w:fill="FFFFFF"/>
+        <w:spacing w:after="0"/>
+        <w:rPr>
+          <w:rFonts w:ascii="Arial" w:eastAsia="Times New Roman" w:hAnsi="Arial" w:cs="Arial"/>
+          <w:color w:val="000000"/>
+          <w:sz w:val="30"/>
+          <w:szCs w:val="30"/>
+          <w:lang w:bidi="hi-IN"/>
+        </w:rPr>
+      </w:pPr>
+      <w:r>
+        <w:rPr>
+          <w:rFonts w:ascii="Arial" w:eastAsia="Times New Roman" w:hAnsi="Arial" w:cs="Arial"/>
+          <w:color w:val="000000"/>
+          <w:sz w:val="30"/>
+          <w:szCs w:val="30"/>
+          <w:lang w:bidi="hi-IN"/>
+        </w:rPr>
+        <w:t xml:space="preserve">        </w:t>
+      </w:r>
+      <w:proofErr w:type="spellStart"/>
+      <w:proofErr w:type="gramStart"/>
+      <w:r>
+        <w:rPr>
+          <w:rFonts w:ascii="Arial" w:eastAsia="Times New Roman" w:hAnsi="Arial" w:cs="Arial"/>
+          <w:color w:val="000000"/>
+          <w:sz w:val="30"/>
+          <w:szCs w:val="30"/>
+          <w:lang w:bidi="hi-IN"/>
+        </w:rPr>
+        <w:t>b</w:t>
+      </w:r>
+      <w:r>
+        <w:rPr>
+          <w:rFonts w:ascii="Arial" w:eastAsia="Times New Roman" w:hAnsi="Arial" w:cs="Arial"/>
+          <w:b/>
+          <w:bCs/>
+          <w:color w:val="000080"/>
+          <w:sz w:val="30"/>
+          <w:szCs w:val="30"/>
+          <w:lang w:bidi="hi-IN"/>
+        </w:rPr>
+        <w:t>.</w:t>
+      </w:r>
+      <w:r>
+        <w:rPr>
+          <w:rFonts w:ascii="Arial" w:eastAsia="Times New Roman" w:hAnsi="Arial" w:cs="Arial"/>
+          <w:color w:val="000000"/>
+          <w:sz w:val="30"/>
+          <w:szCs w:val="30"/>
+          <w:lang w:bidi="hi-IN"/>
+        </w:rPr>
+        <w:t>show</w:t>
+      </w:r>
+      <w:proofErr w:type="spellEnd"/>
+      <w:r>
+        <w:rPr>
+          <w:rFonts w:ascii="Arial" w:eastAsia="Times New Roman" w:hAnsi="Arial" w:cs="Arial"/>
+          <w:b/>
+          <w:bCs/>
+          <w:color w:val="000080"/>
+          <w:sz w:val="30"/>
+          <w:szCs w:val="30"/>
+          <w:lang w:bidi="hi-IN"/>
+        </w:rPr>
+        <w:t>(</w:t>
+      </w:r>
+      <w:proofErr w:type="gramEnd"/>
+      <w:r>
+        <w:rPr>
+          <w:rFonts w:ascii="Arial" w:eastAsia="Times New Roman" w:hAnsi="Arial" w:cs="Arial"/>
+          <w:b/>
+          <w:bCs/>
+          <w:color w:val="000080"/>
+          <w:sz w:val="30"/>
+          <w:szCs w:val="30"/>
+          <w:lang w:bidi="hi-IN"/>
+        </w:rPr>
+        <w:t>);</w:t>
+      </w:r>
+    </w:p>
+    <w:p>
+      <w:pPr>
+        <w:shd w:val="clear" w:color="auto" w:fill="FFFFFF"/>
+        <w:spacing w:after="0"/>
+        <w:rPr>
+          <w:rFonts w:ascii="Arial" w:eastAsia="Times New Roman" w:hAnsi="Arial" w:cs="Arial"/>
+          <w:color w:val="000000"/>
+          <w:sz w:val="30"/>
+          <w:szCs w:val="30"/>
+          <w:lang w:bidi="hi-IN"/>
+        </w:rPr>
+      </w:pPr>
+      <w:r>
+        <w:rPr>
+          <w:rFonts w:ascii="Arial" w:eastAsia="Times New Roman" w:hAnsi="Arial" w:cs="Arial"/>
+          <w:color w:val="000000"/>
+          <w:sz w:val="30"/>
+          <w:szCs w:val="30"/>
+          <w:lang w:bidi="hi-IN"/>
+        </w:rPr>
+        <w:t xml:space="preserve">    </w:t>
+      </w:r>
+      <w:r>
+        <w:rPr>
+          <w:rFonts w:ascii="Arial" w:eastAsia="Times New Roman" w:hAnsi="Arial" w:cs="Arial"/>
+          <w:b/>
+          <w:bCs/>
+          <w:color w:val="000080"/>
+          <w:sz w:val="30"/>
+          <w:szCs w:val="30"/>
+          <w:lang w:bidi="hi-IN"/>
+        </w:rPr>
+        <w:t>}</w:t>
+      </w:r>
+      <w:r>
+        <w:rPr>
+          <w:rFonts w:ascii="Arial" w:eastAsia="Times New Roman" w:hAnsi="Arial" w:cs="Arial"/>
+          <w:color w:val="000000"/>
+          <w:sz w:val="30"/>
+          <w:szCs w:val="30"/>
+          <w:lang w:bidi="hi-IN"/>
+        </w:rPr>
+        <w:t xml:space="preserve">   </w:t>
+      </w:r>
+    </w:p>
+    <w:p>
+      <w:pPr>
+        <w:shd w:val="clear" w:color="auto" w:fill="FFFFFF"/>
+        <w:spacing w:after="0"/>
+        <w:rPr>
+          <w:rFonts w:ascii="Arial" w:eastAsia="Times New Roman" w:hAnsi="Arial" w:cs="Arial"/>
+          <w:color w:val="000000"/>
+          <w:sz w:val="30"/>
+          <w:szCs w:val="30"/>
+          <w:lang w:bidi="hi-IN"/>
+        </w:rPr>
+      </w:pPr>
+      <w:r>
+        <w:rPr>
+          <w:rFonts w:ascii="Arial" w:eastAsia="Times New Roman" w:hAnsi="Arial" w:cs="Arial"/>
+          <w:b/>
+          <w:bCs/>
+          <w:color w:val="000080"/>
+          <w:sz w:val="30"/>
+          <w:szCs w:val="30"/>
+          <w:lang w:bidi="hi-IN"/>
+        </w:rPr>
+        <w:t>}</w:t>
+      </w:r>
+    </w:p>
+    <w:p>
+      <w:pPr>
+        <w:shd w:val="clear" w:color="auto" w:fill="FFFFFF"/>
+        <w:spacing w:after="0"/>
+        <w:rPr>
+          <w:rFonts w:ascii="Arial" w:eastAsia="Times New Roman" w:hAnsi="Arial" w:cs="Arial"/>
+          <w:color w:val="000000"/>
+          <w:sz w:val="30"/>
+          <w:szCs w:val="30"/>
+          <w:lang w:bidi="hi-IN"/>
+        </w:rPr>
+      </w:pPr>
+      <w:r>
+        <w:rPr>
+          <w:rFonts w:ascii="Arial" w:eastAsia="Times New Roman" w:hAnsi="Arial" w:cs="Arial"/>
+          <w:color w:val="008000"/>
+          <w:sz w:val="30"/>
+          <w:szCs w:val="30"/>
+          <w:lang w:bidi="hi-IN"/>
+        </w:rPr>
+        <w:t xml:space="preserve"> </w:t>
+      </w:r>
+    </w:p>
+    <w:p>
+      <w:pPr>
+        <w:shd w:val="clear" w:color="auto" w:fill="FFFFFF"/>
+        <w:spacing w:after="0"/>
+        <w:rPr>
+          <w:rFonts w:ascii="Arial" w:eastAsia="Times New Roman" w:hAnsi="Arial" w:cs="Arial"/>
+          <w:color w:val="000000"/>
+          <w:sz w:val="30"/>
+          <w:szCs w:val="30"/>
+          <w:lang w:bidi="hi-IN"/>
+        </w:rPr>
+      </w:pPr>
+      <w:r>
+        <w:rPr>
+          <w:rFonts w:ascii="Arial" w:eastAsia="Times New Roman" w:hAnsi="Arial" w:cs="Arial"/>
+          <w:color w:val="008000"/>
+          <w:sz w:val="30"/>
+          <w:szCs w:val="30"/>
+          <w:lang w:bidi="hi-IN"/>
+        </w:rPr>
+        <w:t>10</w:t>
+      </w:r>
+    </w:p>
+    <w:p>
+      <w:pPr>
+        <w:shd w:val="clear" w:color="auto" w:fill="FFFFFF"/>
+        <w:spacing w:after="0"/>
+        <w:rPr>
+          <w:rFonts w:ascii="Arial" w:eastAsia="Times New Roman" w:hAnsi="Arial" w:cs="Arial"/>
+          <w:color w:val="000000"/>
+          <w:sz w:val="30"/>
+          <w:szCs w:val="30"/>
+          <w:lang w:bidi="hi-IN"/>
+        </w:rPr>
+      </w:pPr>
+      <w:r>
+        <w:rPr>
+          <w:rFonts w:ascii="Arial" w:eastAsia="Times New Roman" w:hAnsi="Arial" w:cs="Arial"/>
+          <w:color w:val="008000"/>
+          <w:sz w:val="30"/>
+          <w:szCs w:val="30"/>
+          <w:lang w:bidi="hi-IN"/>
+        </w:rPr>
+        <w:t>20</w:t>
+      </w:r>
+    </w:p>
+    <w:p>
+      <w:pPr>
+        <w:shd w:val="clear" w:color="auto" w:fill="FFFFFF"/>
+        <w:spacing w:after="0"/>
+        <w:rPr>
+          <w:rFonts w:ascii="Arial" w:eastAsia="Times New Roman" w:hAnsi="Arial" w:cs="Arial"/>
+          <w:color w:val="000000"/>
+          <w:sz w:val="30"/>
+          <w:szCs w:val="30"/>
+          <w:lang w:bidi="hi-IN"/>
+        </w:rPr>
+      </w:pPr>
+      <w:r>
+        <w:rPr>
+          <w:rFonts w:ascii="Arial" w:eastAsia="Times New Roman" w:hAnsi="Arial" w:cs="Arial"/>
+          <w:color w:val="008000"/>
+          <w:sz w:val="30"/>
+          <w:szCs w:val="30"/>
+          <w:lang w:bidi="hi-IN"/>
+        </w:rPr>
+        <w:t>30</w:t>
+      </w:r>
+    </w:p>
+    <w:p>
+      <w:pPr>
+        <w:pBdr>
+          <w:bottom w:val="single" w:sz="6" w:space="1" w:color="auto"/>
+        </w:pBdr>
+        <w:shd w:val="clear" w:color="auto" w:fill="FFFFFF"/>
+        <w:spacing w:after="0"/>
+        <w:rPr>
+          <w:rFonts w:ascii="Arial" w:eastAsia="Times New Roman" w:hAnsi="Arial" w:cs="Arial"/>
+          <w:color w:val="008000"/>
+          <w:sz w:val="30"/>
+          <w:szCs w:val="30"/>
+          <w:lang w:bidi="hi-IN"/>
+        </w:rPr>
+      </w:pPr>
+      <w:r>
+        <w:rPr>
+          <w:rFonts w:ascii="Arial" w:eastAsia="Times New Roman" w:hAnsi="Arial" w:cs="Arial"/>
+          <w:color w:val="008000"/>
+          <w:sz w:val="30"/>
+          <w:szCs w:val="30"/>
+          <w:lang w:bidi="hi-IN"/>
+        </w:rPr>
+        <w:t>30</w:t>
+      </w:r>
+    </w:p>
+    <w:p>
+      <w:pPr>
+        <w:pBdr>
+          <w:bottom w:val="single" w:sz="6" w:space="1" w:color="auto"/>
+        </w:pBdr>
+        <w:shd w:val="clear" w:color="auto" w:fill="FFFFFF"/>
+        <w:spacing w:after="0"/>
+        <w:rPr>
+          <w:rFonts w:ascii="Arial" w:eastAsia="Times New Roman" w:hAnsi="Arial" w:cs="Arial"/>
+          <w:color w:val="008000"/>
+          <w:sz w:val="30"/>
+          <w:szCs w:val="30"/>
+          <w:lang w:bidi="hi-IN"/>
+        </w:rPr>
+      </w:pPr>
+      <w:bookmarkStart w:id="0" w:name="_GoBack"/>
+      <w:bookmarkEnd w:id="0"/>
     </w:p>
     <w:sectPr>
       <w:pgSz w:w="11907" w:h="16839" w:code="9"/>

</xml_diff>